<commit_message>
Modifiqué el documento de Diseño de Interfaces
</commit_message>
<xml_diff>
--- a/Documentación/Diseño de interfaces (Rev 1.0, .doc).docx
+++ b/Documentación/Diseño de interfaces (Rev 1.0, .doc).docx
@@ -1174,21 +1174,7 @@
             <w:rStyle w:val="Hipervnculo"/>
             <w:noProof/>
           </w:rPr>
-          <w:t>Diseño de Inter</w:t>
-        </w:r>
-        <w:r>
-          <w:rPr>
-            <w:rStyle w:val="Hipervnculo"/>
-            <w:noProof/>
-          </w:rPr>
-          <w:t>f</w:t>
-        </w:r>
-        <w:r>
-          <w:rPr>
-            <w:rStyle w:val="Hipervnculo"/>
-            <w:noProof/>
-          </w:rPr>
-          <w:t>aces</w:t>
+          <w:t>Diseño de Interfaces</w:t>
         </w:r>
         <w:r>
           <w:rPr>
@@ -3956,6 +3942,99 @@
           <w:szCs w:val="24"/>
         </w:rPr>
       </w:pPr>
+    </w:p>
+    <w:p>
+      <w:pPr>
+        <w:autoSpaceDE w:val="0"/>
+        <w:autoSpaceDN w:val="0"/>
+        <w:adjustRightInd w:val="0"/>
+        <w:spacing w:after="0" w:line="240" w:lineRule="auto"/>
+        <w:rPr>
+          <w:rFonts w:ascii="Arial" w:eastAsia="LiberationSerif" w:hAnsi="Arial" w:cs="Arial"/>
+          <w:sz w:val="24"/>
+          <w:szCs w:val="24"/>
+        </w:rPr>
+      </w:pPr>
+      <w:r>
+        <w:rPr>
+          <w:rFonts w:ascii="Arial" w:eastAsia="LiberationSerif" w:hAnsi="Arial" w:cs="Arial"/>
+          <w:noProof/>
+          <w:sz w:val="24"/>
+          <w:szCs w:val="24"/>
+          <w:lang w:eastAsia="es-AR"/>
+        </w:rPr>
+        <w:drawing>
+          <wp:inline distT="0" distB="0" distL="0" distR="0">
+            <wp:extent cx="3912235" cy="1137285"/>
+            <wp:effectExtent l="19050" t="0" r="0" b="0"/>
+            <wp:docPr id="4" name="Imagen 2"/>
+            <wp:cNvGraphicFramePr>
+              <a:graphicFrameLocks xmlns:a="http://schemas.openxmlformats.org/drawingml/2006/main" noChangeAspect="1"/>
+            </wp:cNvGraphicFramePr>
+            <a:graphic xmlns:a="http://schemas.openxmlformats.org/drawingml/2006/main">
+              <a:graphicData uri="http://schemas.openxmlformats.org/drawingml/2006/picture">
+                <pic:pic xmlns:pic="http://schemas.openxmlformats.org/drawingml/2006/picture">
+                  <pic:nvPicPr>
+                    <pic:cNvPr id="0" name="Picture 2"/>
+                    <pic:cNvPicPr>
+                      <a:picLocks noChangeAspect="1" noChangeArrowheads="1"/>
+                    </pic:cNvPicPr>
+                  </pic:nvPicPr>
+                  <pic:blipFill>
+                    <a:blip r:embed="rId10" cstate="print"/>
+                    <a:srcRect/>
+                    <a:stretch>
+                      <a:fillRect/>
+                    </a:stretch>
+                  </pic:blipFill>
+                  <pic:spPr bwMode="auto">
+                    <a:xfrm>
+                      <a:off x="0" y="0"/>
+                      <a:ext cx="3912235" cy="1137285"/>
+                    </a:xfrm>
+                    <a:prstGeom prst="rect">
+                      <a:avLst/>
+                    </a:prstGeom>
+                    <a:noFill/>
+                    <a:ln w="9525">
+                      <a:noFill/>
+                      <a:miter lim="800000"/>
+                      <a:headEnd/>
+                      <a:tailEnd/>
+                    </a:ln>
+                  </pic:spPr>
+                </pic:pic>
+              </a:graphicData>
+            </a:graphic>
+          </wp:inline>
+        </w:drawing>
+      </w:r>
+    </w:p>
+    <w:p>
+      <w:pPr>
+        <w:autoSpaceDE w:val="0"/>
+        <w:autoSpaceDN w:val="0"/>
+        <w:adjustRightInd w:val="0"/>
+        <w:spacing w:after="0" w:line="240" w:lineRule="auto"/>
+        <w:rPr>
+          <w:rFonts w:ascii="Arial" w:eastAsia="LiberationSerif" w:hAnsi="Arial" w:cs="Arial"/>
+          <w:sz w:val="24"/>
+          <w:szCs w:val="24"/>
+        </w:rPr>
+      </w:pPr>
+    </w:p>
+    <w:p>
+      <w:pPr>
+        <w:autoSpaceDE w:val="0"/>
+        <w:autoSpaceDN w:val="0"/>
+        <w:adjustRightInd w:val="0"/>
+        <w:spacing w:after="0" w:line="240" w:lineRule="auto"/>
+        <w:rPr>
+          <w:rFonts w:ascii="Arial" w:eastAsia="LiberationSerif" w:hAnsi="Arial" w:cs="Arial"/>
+          <w:sz w:val="24"/>
+          <w:szCs w:val="24"/>
+        </w:rPr>
+      </w:pPr>
       <w:r>
         <w:rPr>
           <w:rFonts w:ascii="Arial" w:eastAsia="LiberationSerif" w:hAnsi="Arial" w:cs="Arial"/>
@@ -4001,6 +4080,32 @@
           <w:szCs w:val="24"/>
         </w:rPr>
       </w:pPr>
+    </w:p>
+    <w:p>
+      <w:pPr>
+        <w:autoSpaceDE w:val="0"/>
+        <w:autoSpaceDN w:val="0"/>
+        <w:adjustRightInd w:val="0"/>
+        <w:spacing w:after="0" w:line="240" w:lineRule="auto"/>
+        <w:rPr>
+          <w:rFonts w:ascii="Arial" w:eastAsia="LiberationSerif" w:hAnsi="Arial" w:cs="Arial"/>
+          <w:sz w:val="24"/>
+          <w:szCs w:val="24"/>
+        </w:rPr>
+      </w:pPr>
+    </w:p>
+    <w:p>
+      <w:pPr>
+        <w:autoSpaceDE w:val="0"/>
+        <w:autoSpaceDN w:val="0"/>
+        <w:adjustRightInd w:val="0"/>
+        <w:spacing w:after="0" w:line="240" w:lineRule="auto"/>
+        <w:rPr>
+          <w:rFonts w:ascii="Arial" w:eastAsia="LiberationSerif" w:hAnsi="Arial" w:cs="Arial"/>
+          <w:sz w:val="24"/>
+          <w:szCs w:val="24"/>
+        </w:rPr>
+      </w:pPr>
       <w:r>
         <w:rPr>
           <w:rFonts w:ascii="Arial" w:eastAsia="LiberationSerif" w:hAnsi="Arial" w:cs="Arial"/>
@@ -4214,7 +4319,6 @@
           <w:sz w:val="24"/>
           <w:szCs w:val="24"/>
         </w:rPr>
-        <w:lastRenderedPageBreak/>
         <w:t>Podrá</w:t>
       </w:r>
       <w:r>
@@ -4278,6 +4382,99 @@
           <w:szCs w:val="24"/>
         </w:rPr>
       </w:pPr>
+    </w:p>
+    <w:p>
+      <w:pPr>
+        <w:autoSpaceDE w:val="0"/>
+        <w:autoSpaceDN w:val="0"/>
+        <w:adjustRightInd w:val="0"/>
+        <w:spacing w:after="0" w:line="240" w:lineRule="auto"/>
+        <w:rPr>
+          <w:rFonts w:ascii="Arial" w:eastAsia="LiberationSerif" w:hAnsi="Arial" w:cs="Arial"/>
+          <w:sz w:val="24"/>
+          <w:szCs w:val="24"/>
+        </w:rPr>
+      </w:pPr>
+      <w:r>
+        <w:rPr>
+          <w:rFonts w:ascii="Arial" w:eastAsia="LiberationSerif" w:hAnsi="Arial" w:cs="Arial"/>
+          <w:noProof/>
+          <w:sz w:val="24"/>
+          <w:szCs w:val="24"/>
+          <w:lang w:eastAsia="es-AR"/>
+        </w:rPr>
+        <w:drawing>
+          <wp:inline distT="0" distB="0" distL="0" distR="0">
+            <wp:extent cx="2867025" cy="971550"/>
+            <wp:effectExtent l="19050" t="0" r="9525" b="0"/>
+            <wp:docPr id="5" name="Imagen 3"/>
+            <wp:cNvGraphicFramePr>
+              <a:graphicFrameLocks xmlns:a="http://schemas.openxmlformats.org/drawingml/2006/main" noChangeAspect="1"/>
+            </wp:cNvGraphicFramePr>
+            <a:graphic xmlns:a="http://schemas.openxmlformats.org/drawingml/2006/main">
+              <a:graphicData uri="http://schemas.openxmlformats.org/drawingml/2006/picture">
+                <pic:pic xmlns:pic="http://schemas.openxmlformats.org/drawingml/2006/picture">
+                  <pic:nvPicPr>
+                    <pic:cNvPr id="0" name="Picture 3"/>
+                    <pic:cNvPicPr>
+                      <a:picLocks noChangeAspect="1" noChangeArrowheads="1"/>
+                    </pic:cNvPicPr>
+                  </pic:nvPicPr>
+                  <pic:blipFill>
+                    <a:blip r:embed="rId11" cstate="print"/>
+                    <a:srcRect/>
+                    <a:stretch>
+                      <a:fillRect/>
+                    </a:stretch>
+                  </pic:blipFill>
+                  <pic:spPr bwMode="auto">
+                    <a:xfrm>
+                      <a:off x="0" y="0"/>
+                      <a:ext cx="2867025" cy="971550"/>
+                    </a:xfrm>
+                    <a:prstGeom prst="rect">
+                      <a:avLst/>
+                    </a:prstGeom>
+                    <a:noFill/>
+                    <a:ln w="9525">
+                      <a:noFill/>
+                      <a:miter lim="800000"/>
+                      <a:headEnd/>
+                      <a:tailEnd/>
+                    </a:ln>
+                  </pic:spPr>
+                </pic:pic>
+              </a:graphicData>
+            </a:graphic>
+          </wp:inline>
+        </w:drawing>
+      </w:r>
+    </w:p>
+    <w:p>
+      <w:pPr>
+        <w:autoSpaceDE w:val="0"/>
+        <w:autoSpaceDN w:val="0"/>
+        <w:adjustRightInd w:val="0"/>
+        <w:spacing w:after="0" w:line="240" w:lineRule="auto"/>
+        <w:rPr>
+          <w:rFonts w:ascii="Arial" w:eastAsia="LiberationSerif" w:hAnsi="Arial" w:cs="Arial"/>
+          <w:sz w:val="24"/>
+          <w:szCs w:val="24"/>
+        </w:rPr>
+      </w:pPr>
+    </w:p>
+    <w:p>
+      <w:pPr>
+        <w:autoSpaceDE w:val="0"/>
+        <w:autoSpaceDN w:val="0"/>
+        <w:adjustRightInd w:val="0"/>
+        <w:spacing w:after="0" w:line="240" w:lineRule="auto"/>
+        <w:rPr>
+          <w:rFonts w:ascii="Arial" w:eastAsia="LiberationSerif" w:hAnsi="Arial" w:cs="Arial"/>
+          <w:sz w:val="24"/>
+          <w:szCs w:val="24"/>
+        </w:rPr>
+      </w:pPr>
       <w:r>
         <w:rPr>
           <w:rFonts w:ascii="Arial" w:eastAsia="LiberationSerif" w:hAnsi="Arial" w:cs="Arial"/>
@@ -4300,7 +4497,23 @@
           <w:sz w:val="24"/>
           <w:szCs w:val="24"/>
         </w:rPr>
-        <w:t>: Esta sección será visible para cualquier usuario del sistema, incluso los visitantes.</w:t>
+        <w:t>: Esta sección será visible para cualqui</w:t>
+      </w:r>
+      <w:r>
+        <w:rPr>
+          <w:rFonts w:ascii="Arial" w:eastAsia="LiberationSerif" w:hAnsi="Arial" w:cs="Arial"/>
+          <w:sz w:val="24"/>
+          <w:szCs w:val="24"/>
+        </w:rPr>
+        <w:t xml:space="preserve">er usuario del sistema, incluso </w:t>
+      </w:r>
+      <w:r>
+        <w:rPr>
+          <w:rFonts w:ascii="Arial" w:eastAsia="LiberationSerif" w:hAnsi="Arial" w:cs="Arial"/>
+          <w:sz w:val="24"/>
+          <w:szCs w:val="24"/>
+        </w:rPr>
+        <w:t>los visitantes.</w:t>
       </w:r>
     </w:p>
     <w:p>
@@ -4666,6 +4879,99 @@
           <w:szCs w:val="24"/>
         </w:rPr>
       </w:pPr>
+    </w:p>
+    <w:p>
+      <w:pPr>
+        <w:autoSpaceDE w:val="0"/>
+        <w:autoSpaceDN w:val="0"/>
+        <w:adjustRightInd w:val="0"/>
+        <w:spacing w:after="0" w:line="240" w:lineRule="auto"/>
+        <w:rPr>
+          <w:rFonts w:ascii="Arial" w:eastAsia="LiberationSerif" w:hAnsi="Arial" w:cs="Arial"/>
+          <w:sz w:val="24"/>
+          <w:szCs w:val="24"/>
+        </w:rPr>
+      </w:pPr>
+      <w:r>
+        <w:rPr>
+          <w:rFonts w:ascii="Arial" w:eastAsia="LiberationSerif" w:hAnsi="Arial" w:cs="Arial"/>
+          <w:noProof/>
+          <w:sz w:val="24"/>
+          <w:szCs w:val="24"/>
+          <w:lang w:eastAsia="es-AR"/>
+        </w:rPr>
+        <w:drawing>
+          <wp:inline distT="0" distB="0" distL="0" distR="0">
+            <wp:extent cx="5605780" cy="1582420"/>
+            <wp:effectExtent l="19050" t="0" r="0" b="0"/>
+            <wp:docPr id="11" name="Imagen 6"/>
+            <wp:cNvGraphicFramePr>
+              <a:graphicFrameLocks xmlns:a="http://schemas.openxmlformats.org/drawingml/2006/main" noChangeAspect="1"/>
+            </wp:cNvGraphicFramePr>
+            <a:graphic xmlns:a="http://schemas.openxmlformats.org/drawingml/2006/main">
+              <a:graphicData uri="http://schemas.openxmlformats.org/drawingml/2006/picture">
+                <pic:pic xmlns:pic="http://schemas.openxmlformats.org/drawingml/2006/picture">
+                  <pic:nvPicPr>
+                    <pic:cNvPr id="0" name="Picture 6"/>
+                    <pic:cNvPicPr>
+                      <a:picLocks noChangeAspect="1" noChangeArrowheads="1"/>
+                    </pic:cNvPicPr>
+                  </pic:nvPicPr>
+                  <pic:blipFill>
+                    <a:blip r:embed="rId12" cstate="print"/>
+                    <a:srcRect/>
+                    <a:stretch>
+                      <a:fillRect/>
+                    </a:stretch>
+                  </pic:blipFill>
+                  <pic:spPr bwMode="auto">
+                    <a:xfrm>
+                      <a:off x="0" y="0"/>
+                      <a:ext cx="5605780" cy="1582420"/>
+                    </a:xfrm>
+                    <a:prstGeom prst="rect">
+                      <a:avLst/>
+                    </a:prstGeom>
+                    <a:noFill/>
+                    <a:ln w="9525">
+                      <a:noFill/>
+                      <a:miter lim="800000"/>
+                      <a:headEnd/>
+                      <a:tailEnd/>
+                    </a:ln>
+                  </pic:spPr>
+                </pic:pic>
+              </a:graphicData>
+            </a:graphic>
+          </wp:inline>
+        </w:drawing>
+      </w:r>
+    </w:p>
+    <w:p>
+      <w:pPr>
+        <w:autoSpaceDE w:val="0"/>
+        <w:autoSpaceDN w:val="0"/>
+        <w:adjustRightInd w:val="0"/>
+        <w:spacing w:after="0" w:line="240" w:lineRule="auto"/>
+        <w:rPr>
+          <w:rFonts w:ascii="Arial" w:eastAsia="LiberationSerif" w:hAnsi="Arial" w:cs="Arial"/>
+          <w:sz w:val="24"/>
+          <w:szCs w:val="24"/>
+        </w:rPr>
+      </w:pPr>
+    </w:p>
+    <w:p>
+      <w:pPr>
+        <w:autoSpaceDE w:val="0"/>
+        <w:autoSpaceDN w:val="0"/>
+        <w:adjustRightInd w:val="0"/>
+        <w:spacing w:after="0" w:line="240" w:lineRule="auto"/>
+        <w:rPr>
+          <w:rFonts w:ascii="Arial" w:eastAsia="LiberationSerif" w:hAnsi="Arial" w:cs="Arial"/>
+          <w:sz w:val="24"/>
+          <w:szCs w:val="24"/>
+        </w:rPr>
+      </w:pPr>
       <w:r>
         <w:rPr>
           <w:rFonts w:ascii="Arial" w:eastAsia="LiberationSerif" w:hAnsi="Arial" w:cs="Arial"/>
@@ -4889,6 +5195,45 @@
           <w:szCs w:val="24"/>
         </w:rPr>
       </w:pPr>
+    </w:p>
+    <w:p>
+      <w:pPr>
+        <w:autoSpaceDE w:val="0"/>
+        <w:autoSpaceDN w:val="0"/>
+        <w:adjustRightInd w:val="0"/>
+        <w:spacing w:after="0" w:line="240" w:lineRule="auto"/>
+        <w:rPr>
+          <w:rFonts w:ascii="Arial" w:eastAsia="LiberationSerif" w:hAnsi="Arial" w:cs="Arial"/>
+          <w:sz w:val="24"/>
+          <w:szCs w:val="24"/>
+        </w:rPr>
+      </w:pPr>
+    </w:p>
+    <w:p>
+      <w:pPr>
+        <w:autoSpaceDE w:val="0"/>
+        <w:autoSpaceDN w:val="0"/>
+        <w:adjustRightInd w:val="0"/>
+        <w:spacing w:after="0" w:line="240" w:lineRule="auto"/>
+        <w:rPr>
+          <w:rFonts w:ascii="Arial" w:eastAsia="LiberationSerif" w:hAnsi="Arial" w:cs="Arial"/>
+          <w:sz w:val="24"/>
+          <w:szCs w:val="24"/>
+        </w:rPr>
+      </w:pPr>
+    </w:p>
+    <w:p>
+      <w:pPr>
+        <w:autoSpaceDE w:val="0"/>
+        <w:autoSpaceDN w:val="0"/>
+        <w:adjustRightInd w:val="0"/>
+        <w:spacing w:after="0" w:line="240" w:lineRule="auto"/>
+        <w:rPr>
+          <w:rFonts w:ascii="Arial" w:eastAsia="LiberationSerif" w:hAnsi="Arial" w:cs="Arial"/>
+          <w:sz w:val="24"/>
+          <w:szCs w:val="24"/>
+        </w:rPr>
+      </w:pPr>
       <w:r>
         <w:rPr>
           <w:rFonts w:ascii="Arial" w:eastAsia="LiberationSerif" w:hAnsi="Arial" w:cs="Arial"/>
@@ -4931,8 +5276,8 @@
       </w:r>
     </w:p>
     <w:sectPr>
-      <w:headerReference w:type="default" r:id="rId10"/>
-      <w:footerReference w:type="default" r:id="rId11"/>
+      <w:headerReference w:type="default" r:id="rId13"/>
+      <w:footerReference w:type="default" r:id="rId14"/>
       <w:pgSz w:w="12240" w:h="15840"/>
       <w:pgMar w:top="1417" w:right="1701" w:bottom="1417" w:left="1701" w:header="708" w:footer="708" w:gutter="0"/>
       <w:cols w:space="708"/>

</xml_diff>